<commit_message>
Added new info on the testNg class in the word doc demo
</commit_message>
<xml_diff>
--- a/SoapServiceDemo/Testing Soap Service in Orasi Java Toolkit.docx
+++ b/SoapServiceDemo/Testing Soap Service in Orasi Java Toolkit.docx
@@ -554,10 +554,7 @@
         <w:t>.</w:t>
       </w:r>
     </w:p>
-    <w:p>
-      <w:bookmarkStart w:id="0" w:name="_GoBack"/>
-      <w:bookmarkEnd w:id="0"/>
-    </w:p>
+    <w:p/>
     <w:p>
       <w:pPr>
         <w:jc w:val="center"/>
@@ -1364,6 +1361,17 @@
         </w:rPr>
         <w:t xml:space="preserve"> </w:t>
       </w:r>
+      <w:r>
+        <w:t xml:space="preserve">We can call it </w:t>
+      </w:r>
+      <w:proofErr w:type="spellStart"/>
+      <w:r>
+        <w:t>TestSoapService_USZip</w:t>
+      </w:r>
+      <w:proofErr w:type="spellEnd"/>
+      <w:r>
+        <w:t>.</w:t>
+      </w:r>
     </w:p>
     <w:p>
       <w:pPr>
@@ -1443,19 +1451,81 @@
     </w:p>
     <w:p>
       <w:pPr>
-        <w:jc w:val="center"/>
-        <w:rPr>
-          <w:color w:val="5B9BD5" w:themeColor="accent1"/>
-        </w:rPr>
-      </w:pPr>
-      <w:r>
-        <w:rPr>
-          <w:color w:val="5B9BD5" w:themeColor="accent1"/>
-        </w:rPr>
-        <w:t>.</w:t>
-      </w:r>
-    </w:p>
-    <w:p/>
+        <w:spacing w:line="240" w:lineRule="auto"/>
+      </w:pPr>
+      <w:r>
+        <w:t>Inside each @Test</w:t>
+      </w:r>
+      <w:r>
+        <w:t xml:space="preserve"> one individual request is created. The first in the example below is an area code test.  Inside the method </w:t>
+      </w:r>
+      <w:proofErr w:type="spellStart"/>
+      <w:r>
+        <w:t>areaCodeTest</w:t>
+      </w:r>
+      <w:proofErr w:type="spellEnd"/>
+      <w:r>
+        <w:t xml:space="preserve"> an </w:t>
+      </w:r>
+      <w:proofErr w:type="spellStart"/>
+      <w:r>
+        <w:t>GetInfoByAreaCode</w:t>
+      </w:r>
+      <w:proofErr w:type="spellEnd"/>
+      <w:r>
+        <w:t xml:space="preserve"> object called </w:t>
+      </w:r>
+      <w:proofErr w:type="spellStart"/>
+      <w:r>
+        <w:t>getInfo</w:t>
+      </w:r>
+      <w:proofErr w:type="spellEnd"/>
+      <w:r>
+        <w:t xml:space="preserve"> is instantiated. We use this to access the </w:t>
+      </w:r>
+      <w:proofErr w:type="spellStart"/>
+      <w:proofErr w:type="gramStart"/>
+      <w:r>
+        <w:t>setAreaCode</w:t>
+      </w:r>
+      <w:proofErr w:type="spellEnd"/>
+      <w:r>
+        <w:t>( )</w:t>
+      </w:r>
+      <w:proofErr w:type="gramEnd"/>
+      <w:r>
+        <w:t xml:space="preserve"> method as well as the </w:t>
+      </w:r>
+      <w:proofErr w:type="spellStart"/>
+      <w:r>
+        <w:t>sendRequest</w:t>
+      </w:r>
+      <w:proofErr w:type="spellEnd"/>
+      <w:r>
+        <w:t xml:space="preserve">( ) method. The </w:t>
+      </w:r>
+      <w:proofErr w:type="spellStart"/>
+      <w:r>
+        <w:t>TestReporter.LogAPI</w:t>
+      </w:r>
+      <w:proofErr w:type="spellEnd"/>
+      <w:r>
+        <w:t xml:space="preserve"> function checks if any response nodes exist and also displays the </w:t>
+      </w:r>
+      <w:proofErr w:type="spellStart"/>
+      <w:r>
+        <w:t>getInfo</w:t>
+      </w:r>
+      <w:proofErr w:type="spellEnd"/>
+      <w:r>
+        <w:t xml:space="preserve"> object which is the response node list as long as the request value is correct and finds response information.</w:t>
+      </w:r>
+    </w:p>
+    <w:p>
+      <w:pPr>
+        <w:spacing w:line="240" w:lineRule="auto"/>
+      </w:pPr>
+    </w:p>
     <w:p>
       <w:pPr>
         <w:jc w:val="center"/>
@@ -1500,6 +1570,8 @@
           </wp:inline>
         </w:drawing>
       </w:r>
+      <w:bookmarkStart w:id="0" w:name="_GoBack"/>
+      <w:bookmarkEnd w:id="0"/>
     </w:p>
     <w:sectPr>
       <w:pgSz w:w="12240" w:h="15840"/>

</xml_diff>

<commit_message>
Added section titles in word doc demo
</commit_message>
<xml_diff>
--- a/SoapServiceDemo/Testing Soap Service in Orasi Java Toolkit.docx
+++ b/SoapServiceDemo/Testing Soap Service in Orasi Java Toolkit.docx
@@ -1149,7 +1149,18 @@
     </w:p>
     <w:p/>
     <w:p/>
-    <w:p/>
+    <w:p>
+      <w:pPr>
+        <w:pStyle w:val="Heading2"/>
+      </w:pPr>
+      <w:r>
+        <w:lastRenderedPageBreak/>
+        <w:t>Operations Class</w:t>
+      </w:r>
+      <w:r>
+        <w:t>:</w:t>
+      </w:r>
+    </w:p>
     <w:p/>
     <w:p>
       <w:r>
@@ -1317,12 +1328,26 @@
     <w:p/>
     <w:p>
       <w:pPr>
+        <w:pStyle w:val="Heading2"/>
+      </w:pPr>
+      <w:proofErr w:type="spellStart"/>
+      <w:r>
+        <w:lastRenderedPageBreak/>
+        <w:t>TestNG</w:t>
+      </w:r>
+      <w:proofErr w:type="spellEnd"/>
+      <w:r>
+        <w:t xml:space="preserve"> Class:</w:t>
+      </w:r>
+    </w:p>
+    <w:p/>
+    <w:p>
+      <w:pPr>
         <w:rPr>
           <w:color w:val="5B9BD5" w:themeColor="accent1"/>
         </w:rPr>
       </w:pPr>
       <w:r>
-        <w:lastRenderedPageBreak/>
         <w:t xml:space="preserve">The final step to tie all of this together will be in the creation of a </w:t>
       </w:r>
       <w:proofErr w:type="spellStart"/>
@@ -1518,7 +1543,12 @@
       </w:r>
       <w:proofErr w:type="spellEnd"/>
       <w:r>
-        <w:t xml:space="preserve"> object which is the response node list as long as the request value is correct and finds response information.</w:t>
+        <w:t xml:space="preserve"> object which is the response </w:t>
+      </w:r>
+      <w:bookmarkStart w:id="0" w:name="_GoBack"/>
+      <w:bookmarkEnd w:id="0"/>
+      <w:r>
+        <w:t>node list as long as the request value is correct and finds response information.</w:t>
       </w:r>
     </w:p>
     <w:p>
@@ -1535,9 +1565,9 @@
           <w:noProof/>
         </w:rPr>
         <w:drawing>
-          <wp:inline distT="0" distB="0" distL="0" distR="0" wp14:anchorId="72377051" wp14:editId="55DE28B7">
-            <wp:extent cx="5057775" cy="4826501"/>
-            <wp:effectExtent l="0" t="0" r="0" b="0"/>
+          <wp:inline distT="0" distB="0" distL="0" distR="0" wp14:anchorId="72377051" wp14:editId="281FF4EF">
+            <wp:extent cx="4486275" cy="4281134"/>
+            <wp:effectExtent l="0" t="0" r="0" b="5715"/>
             <wp:docPr id="4" name="Picture 4"/>
             <wp:cNvGraphicFramePr>
               <a:graphicFrameLocks xmlns:a="http://schemas.openxmlformats.org/drawingml/2006/main" noChangeAspect="1"/>
@@ -1558,7 +1588,7 @@
                   <pic:spPr>
                     <a:xfrm>
                       <a:off x="0" y="0"/>
-                      <a:ext cx="5068970" cy="4837184"/>
+                      <a:ext cx="4504151" cy="4298192"/>
                     </a:xfrm>
                     <a:prstGeom prst="rect">
                       <a:avLst/>
@@ -1570,8 +1600,6 @@
           </wp:inline>
         </w:drawing>
       </w:r>
-      <w:bookmarkStart w:id="0" w:name="_GoBack"/>
-      <w:bookmarkEnd w:id="0"/>
     </w:p>
     <w:sectPr>
       <w:pgSz w:w="12240" w:h="15840"/>

</xml_diff>